<commit_message>
Se agrega texto con el github del proyecto
</commit_message>
<xml_diff>
--- a/TAREA NODE JS STREAMS KARINA CARRASCO.docx
+++ b/TAREA NODE JS STREAMS KARINA CARRASCO.docx
@@ -1168,14 +1168,82 @@
           <w:p/>
         </w:tc>
       </w:tr>
+      <w:tr>
+        <w:tc>
+          <w:tcPr>
+            <w:tcW w:w="8494" w:type="dxa"/>
+          </w:tcPr>
+          <w:p>
+            <w:pPr>
+              <w:pBdr>
+                <w:bottom w:val="single" w:sz="4" w:space="1" w:color="auto"/>
+              </w:pBdr>
+              <w:rPr>
+                <w:rFonts w:ascii="Arial" w:hAnsi="Arial" w:cs="Arial"/>
+                <w:color w:val="FF0000"/>
+                <w:spacing w:val="3"/>
+                <w:sz w:val="21"/>
+                <w:szCs w:val="21"/>
+                <w:lang w:val="en-US"/>
+              </w:rPr>
+            </w:pPr>
+            <w:r>
+              <w:rPr>
+                <w:rFonts w:ascii="Arial" w:hAnsi="Arial" w:cs="Arial"/>
+                <w:color w:val="3C4043"/>
+                <w:spacing w:val="3"/>
+                <w:sz w:val="21"/>
+                <w:szCs w:val="21"/>
+                <w:lang w:val="en-US"/>
+              </w:rPr>
+              <w:t xml:space="preserve">GITHUB: </w:t>
+            </w:r>
+            <w:hyperlink r:id="rId5" w:history="1">
+              <w:r>
+                <w:rPr>
+                  <w:rStyle w:val="Hipervnculo"/>
+                  <w:rFonts w:ascii="Arial" w:hAnsi="Arial" w:cs="Arial"/>
+                  <w:spacing w:val="3"/>
+                  <w:sz w:val="21"/>
+                  <w:szCs w:val="21"/>
+                  <w:lang w:val="en-US"/>
+                </w:rPr>
+                <w:t>https://github.com/KarinaCarrascoT/Tarea_Ejemplo_Uso_Streams.git</w:t>
+              </w:r>
+            </w:hyperlink>
+          </w:p>
+          <w:p>
+            <w:pPr>
+              <w:pBdr>
+                <w:bottom w:val="single" w:sz="4" w:space="1" w:color="auto"/>
+              </w:pBdr>
+              <w:rPr>
+                <w:rFonts w:ascii="Arial" w:hAnsi="Arial" w:cs="Arial"/>
+                <w:color w:val="3C4043"/>
+                <w:spacing w:val="3"/>
+                <w:sz w:val="21"/>
+                <w:szCs w:val="21"/>
+                <w:lang w:val="en-US"/>
+              </w:rPr>
+            </w:pPr>
+          </w:p>
+        </w:tc>
+      </w:tr>
     </w:tbl>
-    <w:p/>
+    <w:p>
+      <w:pPr>
+        <w:rPr>
+          <w:lang w:val="en-US"/>
+        </w:rPr>
+      </w:pPr>
+    </w:p>
     <w:p>
       <w:pPr>
         <w:rPr>
           <w:b/>
           <w:bCs/>
           <w:color w:val="6C7B3D"/>
+          <w:lang w:val="en-US"/>
         </w:rPr>
       </w:pPr>
     </w:p>
@@ -1191,7 +1259,6 @@
           <w:bCs/>
           <w:color w:val="6C7B3D"/>
         </w:rPr>
-        <w:lastRenderedPageBreak/>
         <w:t>Ejercicio 1</w:t>
       </w:r>
       <w:r>
@@ -1347,13 +1414,7 @@
         <w:t>con c</w:t>
       </w:r>
       <w:r>
-        <w:t xml:space="preserve">ontrol </w:t>
-      </w:r>
-      <w:r>
-        <w:t>d</w:t>
-      </w:r>
-      <w:r>
-        <w:t xml:space="preserve">el caso llamado </w:t>
+        <w:t xml:space="preserve">ontrol del caso llamado </w:t>
       </w:r>
       <w:proofErr w:type="spellStart"/>
       <w:r>
@@ -1539,7 +1600,7 @@
                           <pic:cNvPicPr/>
                         </pic:nvPicPr>
                         <pic:blipFill>
-                          <a:blip r:embed="rId5"/>
+                          <a:blip r:embed="rId6"/>
                           <a:stretch>
                             <a:fillRect/>
                           </a:stretch>
@@ -1586,7 +1647,7 @@
                           <pic:cNvPicPr/>
                         </pic:nvPicPr>
                         <pic:blipFill>
-                          <a:blip r:embed="rId6"/>
+                          <a:blip r:embed="rId7"/>
                           <a:stretch>
                             <a:fillRect/>
                           </a:stretch>
@@ -1653,15 +1714,7 @@
           <w:color w:val="6C7B3D"/>
         </w:rPr>
         <w:lastRenderedPageBreak/>
-        <w:t xml:space="preserve">Ejercicio </w:t>
-      </w:r>
-      <w:r>
-        <w:rPr>
-          <w:b/>
-          <w:bCs/>
-          <w:color w:val="6C7B3D"/>
-        </w:rPr>
-        <w:t>2</w:t>
+        <w:t>Ejercicio 2</w:t>
       </w:r>
       <w:r>
         <w:rPr>
@@ -1857,7 +1910,7 @@
                     <pic:cNvPicPr/>
                   </pic:nvPicPr>
                   <pic:blipFill>
-                    <a:blip r:embed="rId7"/>
+                    <a:blip r:embed="rId8"/>
                     <a:stretch>
                       <a:fillRect/>
                     </a:stretch>
@@ -2009,13 +2062,7 @@
         <w:t xml:space="preserve"> escribe otro archivo</w:t>
       </w:r>
       <w:r>
-        <w:t xml:space="preserve"> </w:t>
-      </w:r>
-      <w:r>
-        <w:t>textodestino.txt</w:t>
-      </w:r>
-      <w:r>
-        <w:t xml:space="preserve"> con el contenido leído de </w:t>
+        <w:t xml:space="preserve"> textodestino.txt con el contenido leído de </w:t>
       </w:r>
       <w:r>
         <w:t>textdestino</w:t>
@@ -2205,7 +2252,7 @@
                           <pic:cNvPicPr/>
                         </pic:nvPicPr>
                         <pic:blipFill>
-                          <a:blip r:embed="rId8"/>
+                          <a:blip r:embed="rId9"/>
                           <a:stretch>
                             <a:fillRect/>
                           </a:stretch>
@@ -2252,7 +2299,7 @@
                           <pic:cNvPicPr/>
                         </pic:nvPicPr>
                         <pic:blipFill>
-                          <a:blip r:embed="rId9"/>
+                          <a:blip r:embed="rId10"/>
                           <a:stretch>
                             <a:fillRect/>
                           </a:stretch>
@@ -2308,15 +2355,7 @@
           <w:color w:val="6C7B3D"/>
         </w:rPr>
         <w:lastRenderedPageBreak/>
-        <w:t xml:space="preserve">Ejercicio </w:t>
-      </w:r>
-      <w:r>
-        <w:rPr>
-          <w:b/>
-          <w:bCs/>
-          <w:color w:val="6C7B3D"/>
-        </w:rPr>
-        <w:t>4</w:t>
+        <w:t>Ejercicio 4</w:t>
       </w:r>
       <w:r>
         <w:tab/>
@@ -2456,10 +2495,7 @@
       </w:r>
       <w:proofErr w:type="spellEnd"/>
       <w:r>
-        <w:t xml:space="preserve"> de escritura y lectura y utilización</w:t>
-      </w:r>
-      <w:r>
-        <w:t xml:space="preserve"> de librería </w:t>
+        <w:t xml:space="preserve"> de escritura y lectura y utilización de librería </w:t>
       </w:r>
       <w:proofErr w:type="spellStart"/>
       <w:r>
@@ -2621,7 +2657,7 @@
                           <pic:cNvPicPr/>
                         </pic:nvPicPr>
                         <pic:blipFill rotWithShape="1">
-                          <a:blip r:embed="rId10"/>
+                          <a:blip r:embed="rId11"/>
                           <a:srcRect t="74224"/>
                           <a:stretch/>
                         </pic:blipFill>
@@ -2696,7 +2732,7 @@
                           <pic:cNvPicPr/>
                         </pic:nvPicPr>
                         <pic:blipFill>
-                          <a:blip r:embed="rId11"/>
+                          <a:blip r:embed="rId12"/>
                           <a:stretch>
                             <a:fillRect/>
                           </a:stretch>
@@ -2797,7 +2833,7 @@
                           <pic:cNvPicPr/>
                         </pic:nvPicPr>
                         <pic:blipFill>
-                          <a:blip r:embed="rId12"/>
+                          <a:blip r:embed="rId13"/>
                           <a:stretch>
                             <a:fillRect/>
                           </a:stretch>
@@ -2850,10 +2886,7 @@
             </w:r>
             <w:proofErr w:type="spellEnd"/>
             <w:r>
-              <w:t xml:space="preserve"> 1.pdf”</w:t>
-            </w:r>
-            <w:r>
-              <w:t xml:space="preserve"> </w:t>
+              <w:t xml:space="preserve"> 1.pdf” </w:t>
             </w:r>
             <w:r>
               <w:t xml:space="preserve">sube a la carpeta </w:t>
@@ -2899,7 +2932,7 @@
                           <pic:cNvPicPr/>
                         </pic:nvPicPr>
                         <pic:blipFill>
-                          <a:blip r:embed="rId13"/>
+                          <a:blip r:embed="rId14"/>
                           <a:stretch>
                             <a:fillRect/>
                           </a:stretch>
@@ -2978,7 +3011,7 @@
                           <pic:cNvPicPr/>
                         </pic:nvPicPr>
                         <pic:blipFill>
-                          <a:blip r:embed="rId14"/>
+                          <a:blip r:embed="rId15"/>
                           <a:stretch>
                             <a:fillRect/>
                           </a:stretch>
@@ -3106,13 +3139,7 @@
       </w:r>
       <w:proofErr w:type="spellEnd"/>
       <w:r>
-        <w:t xml:space="preserve"> usando Tubería pipe y controlando error</w:t>
-      </w:r>
-      <w:r>
-        <w:t xml:space="preserve">. </w:t>
-      </w:r>
-      <w:r>
-        <w:t xml:space="preserve">Se crea un </w:t>
+        <w:t xml:space="preserve"> usando Tubería pipe y controlando error. Se crea un </w:t>
       </w:r>
       <w:proofErr w:type="spellStart"/>
       <w:r>
@@ -3120,13 +3147,7 @@
       </w:r>
       <w:proofErr w:type="spellEnd"/>
       <w:r>
-        <w:t xml:space="preserve">  con el contenido de un video en el encabezado del http</w:t>
-      </w:r>
-      <w:r>
-        <w:t xml:space="preserve"> </w:t>
-      </w:r>
-      <w:r>
-        <w:t>para reproducirlo en navegador</w:t>
+        <w:t xml:space="preserve">  con el contenido de un video en el encabezado del http para reproducirlo en navegador</w:t>
       </w:r>
     </w:p>
     <w:p>
@@ -3307,7 +3328,7 @@
                     <pic:cNvPicPr/>
                   </pic:nvPicPr>
                   <pic:blipFill>
-                    <a:blip r:embed="rId15"/>
+                    <a:blip r:embed="rId16"/>
                     <a:stretch>
                       <a:fillRect/>
                     </a:stretch>
@@ -3371,7 +3392,7 @@
                     <pic:cNvPicPr/>
                   </pic:nvPicPr>
                   <pic:blipFill>
-                    <a:blip r:embed="rId16"/>
+                    <a:blip r:embed="rId17"/>
                     <a:stretch>
                       <a:fillRect/>
                     </a:stretch>
@@ -3422,15 +3443,7 @@
           <w:color w:val="6C7B3D"/>
         </w:rPr>
         <w:lastRenderedPageBreak/>
-        <w:t xml:space="preserve">Ejercicio </w:t>
-      </w:r>
-      <w:r>
-        <w:rPr>
-          <w:b/>
-          <w:bCs/>
-          <w:color w:val="6C7B3D"/>
-        </w:rPr>
-        <w:t>6</w:t>
+        <w:t>Ejercicio 6</w:t>
       </w:r>
       <w:r>
         <w:rPr>
@@ -3499,13 +3512,7 @@
       </w:r>
       <w:proofErr w:type="spellEnd"/>
       <w:r>
-        <w:t xml:space="preserve"> de cadena</w:t>
-      </w:r>
-      <w:r>
-        <w:t>s</w:t>
-      </w:r>
-      <w:r>
-        <w:t xml:space="preserve"> de entrada a mayúsculas en la salida</w:t>
+        <w:t xml:space="preserve"> de cadenas de entrada a mayúsculas en la salida</w:t>
       </w:r>
     </w:p>
     <w:p>
@@ -3565,7 +3572,7 @@
                     <pic:cNvPicPr/>
                   </pic:nvPicPr>
                   <pic:blipFill>
-                    <a:blip r:embed="rId17"/>
+                    <a:blip r:embed="rId18"/>
                     <a:stretch>
                       <a:fillRect/>
                     </a:stretch>
@@ -4378,6 +4385,29 @@
       <w:szCs w:val="24"/>
     </w:rPr>
   </w:style>
+  <w:style w:type="character" w:styleId="Hipervnculo">
+    <w:name w:val="Hyperlink"/>
+    <w:basedOn w:val="Fuentedeprrafopredeter"/>
+    <w:uiPriority w:val="99"/>
+    <w:unhideWhenUsed/>
+    <w:rsid w:val="00D962CC"/>
+    <w:rPr>
+      <w:color w:val="8E58B6" w:themeColor="hyperlink"/>
+      <w:u w:val="single"/>
+    </w:rPr>
+  </w:style>
+  <w:style w:type="character" w:styleId="Mencinsinresolver">
+    <w:name w:val="Unresolved Mention"/>
+    <w:basedOn w:val="Fuentedeprrafopredeter"/>
+    <w:uiPriority w:val="99"/>
+    <w:semiHidden/>
+    <w:unhideWhenUsed/>
+    <w:rsid w:val="00D962CC"/>
+    <w:rPr>
+      <w:color w:val="605E5C"/>
+      <w:shd w:val="clear" w:color="auto" w:fill="E1DFDD"/>
+    </w:rPr>
+  </w:style>
 </w:styles>
 </file>
 

</xml_diff>